<commit_message>
Made changes per review
</commit_message>
<xml_diff>
--- a/Template_Files/03_FunctionalSafetyConcept_LaneAssistance.docx
+++ b/Template_Files/03_FunctionalSafetyConcept_LaneAssistance.docx
@@ -869,6 +869,7 @@
           <w:docPartUnique/>
         </w:docPartObj>
       </w:sdtPr>
+      <w:sdtEndPr/>
       <w:sdtContent>
         <w:p>
           <w:pPr>
@@ -1139,22 +1140,7 @@
     </w:p>
     <w:p>
       <w:r>
-        <w:t>T</w:t>
-      </w:r>
-      <w:r>
-        <w:t>he Functional Safety Concept documents the system</w:t>
-      </w:r>
-      <w:r>
-        <w:t xml:space="preserve">’s high level requirements. </w:t>
-      </w:r>
-      <w:r>
-        <w:t xml:space="preserve">These requirements are allocated to different parts of the </w:t>
-      </w:r>
-      <w:r>
-        <w:t>system</w:t>
-      </w:r>
-      <w:r>
-        <w:t xml:space="preserve"> architecture. Technical safety requirements will be derived from these safety concepts. Instruction on how to validate and verify the requirements are presented as well.</w:t>
+        <w:t>The Functional Safety Concept documents the system’s high level requirements. These requirements are allocated to different parts of the system architecture. Technical safety requirements will be derived from these safety concepts. Instruction on how to validate and verify the requirements are presented as well.</w:t>
       </w:r>
     </w:p>
     <w:p>
@@ -1392,7 +1378,13 @@
               <w:spacing w:line="240" w:lineRule="auto"/>
             </w:pPr>
             <w:r>
-              <w:t>The Lane Departure Warning function shall be deactivated when the camera sensor stop working.</w:t>
+              <w:t xml:space="preserve">The Lane Departure Warning function shall be deactivated when the camera sensor </w:t>
+            </w:r>
+            <w:r>
+              <w:t>malfunctions</w:t>
+            </w:r>
+            <w:r>
+              <w:t>.</w:t>
             </w:r>
           </w:p>
         </w:tc>
@@ -1434,7 +1426,15 @@
               <w:spacing w:line="240" w:lineRule="auto"/>
             </w:pPr>
             <w:r>
-              <w:t>The Lane Keeping Assistance function shall be deactivated when the camera sensor stop working.</w:t>
+              <w:t xml:space="preserve">The Lane Keeping Assistance function shall be deactivated when the camera sensor </w:t>
+            </w:r>
+            <w:r>
+              <w:t>malfunctions</w:t>
+            </w:r>
+            <w:bookmarkStart w:id="12" w:name="_GoBack"/>
+            <w:bookmarkEnd w:id="12"/>
+            <w:r>
+              <w:t>.</w:t>
             </w:r>
           </w:p>
         </w:tc>
@@ -1446,15 +1446,15 @@
         <w:pStyle w:val="Heading2"/>
         <w:contextualSpacing w:val="0"/>
       </w:pPr>
-      <w:bookmarkStart w:id="12" w:name="_s0p6ihti6jgk" w:colFirst="0" w:colLast="0"/>
-      <w:bookmarkEnd w:id="12"/>
+      <w:bookmarkStart w:id="13" w:name="_s0p6ihti6jgk" w:colFirst="0" w:colLast="0"/>
+      <w:bookmarkEnd w:id="13"/>
       <w:r>
         <w:t>Preliminary Architecture</w:t>
       </w:r>
     </w:p>
     <w:p>
-      <w:bookmarkStart w:id="13" w:name="_cqb49updinx4" w:colFirst="0" w:colLast="0"/>
-      <w:bookmarkEnd w:id="13"/>
+      <w:bookmarkStart w:id="14" w:name="_cqb49updinx4" w:colFirst="0" w:colLast="0"/>
+      <w:bookmarkEnd w:id="14"/>
       <w:r>
         <w:t>The following figure shows the Lane Assistance item architecture:</w:t>
       </w:r>
@@ -1888,8 +1888,8 @@
         <w:pStyle w:val="Heading1"/>
         <w:contextualSpacing w:val="0"/>
       </w:pPr>
-      <w:bookmarkStart w:id="14" w:name="_v8l7qfui8b16" w:colFirst="0" w:colLast="0"/>
-      <w:bookmarkEnd w:id="14"/>
+      <w:bookmarkStart w:id="15" w:name="_v8l7qfui8b16" w:colFirst="0" w:colLast="0"/>
+      <w:bookmarkEnd w:id="15"/>
       <w:r>
         <w:t>Functional Safety Concept</w:t>
       </w:r>
@@ -1956,16 +1956,13 @@
         <w:pStyle w:val="Heading2"/>
         <w:contextualSpacing w:val="0"/>
       </w:pPr>
-      <w:bookmarkStart w:id="15" w:name="_mtn6qbhgsr36" w:colFirst="0" w:colLast="0"/>
-      <w:bookmarkEnd w:id="15"/>
+      <w:bookmarkStart w:id="16" w:name="_mtn6qbhgsr36" w:colFirst="0" w:colLast="0"/>
+      <w:bookmarkEnd w:id="16"/>
       <w:r>
         <w:t>Functional Safety Analysis</w:t>
       </w:r>
     </w:p>
-    <w:p>
-      <w:bookmarkStart w:id="16" w:name="_GoBack"/>
-      <w:bookmarkEnd w:id="16"/>
-    </w:p>
+    <w:p/>
     <w:tbl>
       <w:tblPr>
         <w:tblStyle w:val="7"/>
@@ -2393,13 +2390,7 @@
               <w:spacing w:line="240" w:lineRule="auto"/>
             </w:pPr>
             <w:r>
-              <w:t xml:space="preserve">The Lane Departure Warning function shall be deactivated when the camera sensor </w:t>
-            </w:r>
-            <w:r>
-              <w:t>malfunctions</w:t>
-            </w:r>
-            <w:r>
-              <w:t>.</w:t>
+              <w:t>The Lane Departure Warning function shall be deactivated when the camera sensor malfunctions.</w:t>
             </w:r>
           </w:p>
         </w:tc>
@@ -2438,10 +2429,7 @@
               <w:widowControl w:val="0"/>
             </w:pPr>
             <w:r>
-              <w:t xml:space="preserve">The Lane Departure Warning start acting randomly when the camera sensor is </w:t>
-            </w:r>
-            <w:r>
-              <w:t>malfunctioning</w:t>
+              <w:t>The Lane Departure Warning start acting randomly when the camera sensor is malfunctioning</w:t>
             </w:r>
           </w:p>
         </w:tc>
@@ -2483,10 +2471,7 @@
               <w:spacing w:line="240" w:lineRule="auto"/>
             </w:pPr>
             <w:r>
-              <w:t xml:space="preserve">The Lane Keeping Assistance function shall be deactivated when the camera sensor </w:t>
-            </w:r>
-            <w:r>
-              <w:t>malfunctions.</w:t>
+              <w:t>The Lane Keeping Assistance function shall be deactivated when the camera sensor malfunctions.</w:t>
             </w:r>
           </w:p>
         </w:tc>
@@ -2525,13 +2510,7 @@
               <w:widowControl w:val="0"/>
             </w:pPr>
             <w:r>
-              <w:t xml:space="preserve">The Lane Keeping Assistance start acting randomly when the camera sensor is </w:t>
-            </w:r>
-            <w:r>
-              <w:t>malfunctioning</w:t>
-            </w:r>
-            <w:r>
-              <w:t>.</w:t>
+              <w:t>The Lane Keeping Assistance start acting randomly when the camera sensor is malfunctioning.</w:t>
             </w:r>
           </w:p>
         </w:tc>
@@ -3059,13 +3038,7 @@
               <w:spacing w:line="240" w:lineRule="auto"/>
             </w:pPr>
             <w:r>
-              <w:t xml:space="preserve">The Lane Departure Warning function shall be deactivated when the camera sensor </w:t>
-            </w:r>
-            <w:r>
-              <w:t>malfunctions</w:t>
-            </w:r>
-            <w:r>
-              <w:t>.</w:t>
+              <w:t>The Lane Departure Warning function shall be deactivated when the camera sensor malfunctions.</w:t>
             </w:r>
           </w:p>
         </w:tc>
@@ -3085,7 +3058,7 @@
               <w:spacing w:line="240" w:lineRule="auto"/>
             </w:pPr>
             <w:r>
-              <w:t>C</w:t>
+              <w:t>B</w:t>
             </w:r>
           </w:p>
         </w:tc>
@@ -3521,13 +3494,7 @@
               <w:widowControl w:val="0"/>
             </w:pPr>
             <w:r>
-              <w:t>Validate Lane Departure Warning</w:t>
-            </w:r>
-            <w:r>
-              <w:t xml:space="preserve"> is off when the camera sensor malfunctions</w:t>
-            </w:r>
-            <w:r>
-              <w:t>.</w:t>
+              <w:t>Validate Lane Departure Warning is off when the camera sensor malfunctions.</w:t>
             </w:r>
           </w:p>
         </w:tc>
@@ -3547,19 +3514,12 @@
               <w:spacing w:line="240" w:lineRule="auto"/>
             </w:pPr>
             <w:r>
-              <w:t xml:space="preserve">Verify the Lane Departure Warning is never on when the camera sensor </w:t>
-            </w:r>
-            <w:r>
-              <w:t>malfunctions</w:t>
-            </w:r>
-            <w:r>
-              <w:t>.</w:t>
+              <w:t>Verify the Lane Departure Warning is never on when the camera sensor malfunctions.</w:t>
             </w:r>
           </w:p>
         </w:tc>
       </w:tr>
     </w:tbl>
-    <w:p/>
     <w:p/>
     <w:p>
       <w:r>
@@ -3788,6 +3748,17 @@
             <w:pPr>
               <w:widowControl w:val="0"/>
             </w:pPr>
+            <w:r>
+              <w:t xml:space="preserve">The electronic power steering ECU shall ensure that the Lane Keeping Assistance torque is applied only for </w:t>
+            </w:r>
+            <w:proofErr w:type="spellStart"/>
+            <w:r>
+              <w:t>Max_Duration</w:t>
+            </w:r>
+            <w:proofErr w:type="spellEnd"/>
+            <w:r>
+              <w:t>.</w:t>
+            </w:r>
           </w:p>
         </w:tc>
         <w:tc>
@@ -3805,6 +3776,9 @@
               <w:widowControl w:val="0"/>
               <w:spacing w:line="240" w:lineRule="auto"/>
             </w:pPr>
+            <w:r>
+              <w:t>B</w:t>
+            </w:r>
           </w:p>
         </w:tc>
         <w:tc>
@@ -3822,6 +3796,14 @@
               <w:widowControl w:val="0"/>
               <w:spacing w:line="240" w:lineRule="auto"/>
             </w:pPr>
+            <w:r>
+              <w:t xml:space="preserve">500 </w:t>
+            </w:r>
+            <w:proofErr w:type="spellStart"/>
+            <w:r>
+              <w:t>ms</w:t>
+            </w:r>
+            <w:proofErr w:type="spellEnd"/>
           </w:p>
         </w:tc>
         <w:tc>
@@ -3839,6 +3821,142 @@
               <w:widowControl w:val="0"/>
               <w:spacing w:line="240" w:lineRule="auto"/>
             </w:pPr>
+            <w:r>
+              <w:t>LKA torque is zero</w:t>
+            </w:r>
+          </w:p>
+        </w:tc>
+      </w:tr>
+      <w:tr>
+        <w:tc>
+          <w:tcPr>
+            <w:tcW w:w="1530" w:type="dxa"/>
+            <w:tcMar>
+              <w:top w:w="100" w:type="dxa"/>
+              <w:left w:w="100" w:type="dxa"/>
+              <w:bottom w:w="100" w:type="dxa"/>
+              <w:right w:w="100" w:type="dxa"/>
+            </w:tcMar>
+          </w:tcPr>
+          <w:p>
+            <w:pPr>
+              <w:widowControl w:val="0"/>
+              <w:spacing w:line="240" w:lineRule="auto"/>
+            </w:pPr>
+            <w:r>
+              <w:t>Functional</w:t>
+            </w:r>
+          </w:p>
+          <w:p>
+            <w:pPr>
+              <w:widowControl w:val="0"/>
+              <w:spacing w:line="240" w:lineRule="auto"/>
+            </w:pPr>
+            <w:r>
+              <w:t>Safety</w:t>
+            </w:r>
+          </w:p>
+          <w:p>
+            <w:pPr>
+              <w:widowControl w:val="0"/>
+              <w:spacing w:line="240" w:lineRule="auto"/>
+            </w:pPr>
+            <w:r>
+              <w:t>Requirement</w:t>
+            </w:r>
+          </w:p>
+          <w:p>
+            <w:pPr>
+              <w:widowControl w:val="0"/>
+              <w:spacing w:line="240" w:lineRule="auto"/>
+            </w:pPr>
+            <w:r>
+              <w:t>02-02</w:t>
+            </w:r>
+          </w:p>
+        </w:tc>
+        <w:tc>
+          <w:tcPr>
+            <w:tcW w:w="4500" w:type="dxa"/>
+            <w:tcMar>
+              <w:top w:w="100" w:type="dxa"/>
+              <w:left w:w="100" w:type="dxa"/>
+              <w:bottom w:w="100" w:type="dxa"/>
+              <w:right w:w="100" w:type="dxa"/>
+            </w:tcMar>
+          </w:tcPr>
+          <w:p>
+            <w:pPr>
+              <w:widowControl w:val="0"/>
+            </w:pPr>
+            <w:r>
+              <w:t>The LKA shall be deactivated when the electric power steering ECU detects the camera sensor has malfunctioned.</w:t>
+            </w:r>
+          </w:p>
+        </w:tc>
+        <w:tc>
+          <w:tcPr>
+            <w:tcW w:w="360" w:type="dxa"/>
+            <w:tcMar>
+              <w:top w:w="100" w:type="dxa"/>
+              <w:left w:w="100" w:type="dxa"/>
+              <w:bottom w:w="100" w:type="dxa"/>
+              <w:right w:w="100" w:type="dxa"/>
+            </w:tcMar>
+          </w:tcPr>
+          <w:p>
+            <w:pPr>
+              <w:widowControl w:val="0"/>
+              <w:spacing w:line="240" w:lineRule="auto"/>
+            </w:pPr>
+            <w:r>
+              <w:t>C</w:t>
+            </w:r>
+          </w:p>
+        </w:tc>
+        <w:tc>
+          <w:tcPr>
+            <w:tcW w:w="1245" w:type="dxa"/>
+            <w:tcMar>
+              <w:top w:w="100" w:type="dxa"/>
+              <w:left w:w="100" w:type="dxa"/>
+              <w:bottom w:w="100" w:type="dxa"/>
+              <w:right w:w="100" w:type="dxa"/>
+            </w:tcMar>
+          </w:tcPr>
+          <w:p>
+            <w:pPr>
+              <w:widowControl w:val="0"/>
+              <w:spacing w:line="240" w:lineRule="auto"/>
+            </w:pPr>
+            <w:r>
+              <w:t xml:space="preserve">10 </w:t>
+            </w:r>
+            <w:proofErr w:type="spellStart"/>
+            <w:r>
+              <w:t>ms</w:t>
+            </w:r>
+            <w:proofErr w:type="spellEnd"/>
+          </w:p>
+        </w:tc>
+        <w:tc>
+          <w:tcPr>
+            <w:tcW w:w="1920" w:type="dxa"/>
+            <w:tcMar>
+              <w:top w:w="100" w:type="dxa"/>
+              <w:left w:w="100" w:type="dxa"/>
+              <w:bottom w:w="100" w:type="dxa"/>
+              <w:right w:w="100" w:type="dxa"/>
+            </w:tcMar>
+          </w:tcPr>
+          <w:p>
+            <w:pPr>
+              <w:widowControl w:val="0"/>
+              <w:spacing w:line="240" w:lineRule="auto"/>
+            </w:pPr>
+            <w:r>
+              <w:t>Function is deactivated</w:t>
+            </w:r>
           </w:p>
         </w:tc>
       </w:tr>
@@ -4055,13 +4173,7 @@
             </w:r>
             <w:proofErr w:type="spellEnd"/>
             <w:r>
-              <w:t xml:space="preserve"> chosen not </w:t>
-            </w:r>
-            <w:r>
-              <w:t>to allow</w:t>
-            </w:r>
-            <w:r>
-              <w:t xml:space="preserve"> the driver to use the car as self-driving car.</w:t>
+              <w:t xml:space="preserve"> chosen not to allow the driver to use the car as self-driving car.</w:t>
             </w:r>
           </w:p>
         </w:tc>
@@ -4130,13 +4242,7 @@
               <w:widowControl w:val="0"/>
             </w:pPr>
             <w:r>
-              <w:t xml:space="preserve">Validate the Lane Keeping assistance shall be deactivated when the camera sensor </w:t>
-            </w:r>
-            <w:r>
-              <w:t>malfunctions</w:t>
-            </w:r>
-            <w:r>
-              <w:t>.</w:t>
+              <w:t>Validate the Lane Keeping assistance shall be deactivated when the camera sensor malfunctions.</w:t>
             </w:r>
           </w:p>
         </w:tc>
@@ -4847,7 +4953,13 @@
               <w:widowControl w:val="0"/>
             </w:pPr>
             <w:r>
-              <w:t xml:space="preserve">The electronic power steering ECU shall ensure that the Lane Keeping Assistance torque is applied only </w:t>
+              <w:t>The electronic power steering ECU shall ensure that the Lane Keeping Assistance torque is applied only</w:t>
+            </w:r>
+            <w:r>
+              <w:t xml:space="preserve"> for</w:t>
+            </w:r>
+            <w:r>
+              <w:t xml:space="preserve"> </w:t>
             </w:r>
             <w:proofErr w:type="spellStart"/>
             <w:r>

</xml_diff>